<commit_message>
Corrigiendo flujo general del proceso en parte-2-aguilera y en anexos
</commit_message>
<xml_diff>
--- a/aguilera-salazar-luis/parte-2-aguilera.docx
+++ b/aguilera-salazar-luis/parte-2-aguilera.docx
@@ -1056,22 +1056,27 @@
         <w:jc w:val="both"/>
       </w:pPr>
       <w:r>
-        <w:rPr>
-          <w:noProof/>
-        </w:rPr>
+        <w:t>ME analiza resultados y propone ajustes con AO y CM.</w:t>
+      </w:r>
+    </w:p>
+    <w:p>
+      <w:pPr>
+        <w:jc w:val="both"/>
+      </w:pPr>
+      <w:r>
         <w:drawing>
-          <wp:anchor distT="0" distB="0" distL="114300" distR="114300" simplePos="0" relativeHeight="251660288" behindDoc="0" locked="0" layoutInCell="1" allowOverlap="1" wp14:anchorId="6359CB77" wp14:editId="06DF71E5">
+          <wp:anchor distT="0" distB="0" distL="114300" distR="114300" simplePos="0" relativeHeight="251666432" behindDoc="0" locked="0" layoutInCell="1" allowOverlap="1" wp14:anchorId="62597997" wp14:editId="353FA374">
             <wp:simplePos x="0" y="0"/>
-            <wp:positionH relativeFrom="margin">
-              <wp:posOffset>339090</wp:posOffset>
+            <wp:positionH relativeFrom="column">
+              <wp:posOffset>-946786</wp:posOffset>
             </wp:positionH>
             <wp:positionV relativeFrom="paragraph">
-              <wp:posOffset>299085</wp:posOffset>
+              <wp:posOffset>172085</wp:posOffset>
             </wp:positionV>
-            <wp:extent cx="4343400" cy="5174897"/>
-            <wp:effectExtent l="0" t="0" r="0" b="6985"/>
+            <wp:extent cx="7220563" cy="2533650"/>
+            <wp:effectExtent l="0" t="0" r="0" b="0"/>
             <wp:wrapNone/>
-            <wp:docPr id="5" name="Imagen 5"/>
+            <wp:docPr id="1" name="Imagen 1"/>
             <wp:cNvGraphicFramePr>
               <a:graphicFrameLocks xmlns:a="http://schemas.openxmlformats.org/drawingml/2006/main" noChangeAspect="1"/>
             </wp:cNvGraphicFramePr>
@@ -1097,7 +1102,7 @@
                   <pic:spPr>
                     <a:xfrm>
                       <a:off x="0" y="0"/>
-                      <a:ext cx="4343400" cy="5174897"/>
+                      <a:ext cx="7229336" cy="2536728"/>
                     </a:xfrm>
                     <a:prstGeom prst="rect">
                       <a:avLst/>
@@ -1115,19 +1120,6 @@
           </wp:anchor>
         </w:drawing>
       </w:r>
-      <w:r>
-        <w:t>ME analiza resultados y propone ajustes con AO y CM.</w:t>
-      </w:r>
-    </w:p>
-    <w:p>
-      <w:pPr>
-        <w:jc w:val="both"/>
-      </w:pPr>
-    </w:p>
-    <w:p>
-      <w:pPr>
-        <w:jc w:val="both"/>
-      </w:pPr>
     </w:p>
     <w:p>
       <w:pPr>

</xml_diff>